<commit_message>
Update MAT104 Oblig 4 Innlevering.docx
</commit_message>
<xml_diff>
--- a/MAT104 Oblig 4 Innlevering.docx
+++ b/MAT104 Oblig 4 Innlevering.docx
@@ -308,6 +308,55 @@
           <w:bCs/>
         </w:rPr>
       </w:pPr>
+      <w:r>
+        <w:rPr>
+          <w:b/>
+          <w:bCs/>
+          <w:noProof/>
+        </w:rPr>
+        <w:lastRenderedPageBreak/>
+        <w:drawing>
+          <wp:inline distT="0" distB="0" distL="0" distR="0" wp14:anchorId="75F41B9B" wp14:editId="4D08B0B0">
+            <wp:extent cx="5760720" cy="6384290"/>
+            <wp:effectExtent l="0" t="0" r="0" b="0"/>
+            <wp:docPr id="1554865980" name="Bilde 5" descr="Et bilde som inneholder tekst, håndskrift, papir, bok&#10;&#10;KI-generert innhold kan være feil."/>
+            <wp:cNvGraphicFramePr>
+              <a:graphicFrameLocks xmlns:a="http://schemas.openxmlformats.org/drawingml/2006/main" noChangeAspect="1"/>
+            </wp:cNvGraphicFramePr>
+            <a:graphic xmlns:a="http://schemas.openxmlformats.org/drawingml/2006/main">
+              <a:graphicData uri="http://schemas.openxmlformats.org/drawingml/2006/picture">
+                <pic:pic xmlns:pic="http://schemas.openxmlformats.org/drawingml/2006/picture">
+                  <pic:nvPicPr>
+                    <pic:cNvPr id="1554865980" name="Bilde 5" descr="Et bilde som inneholder tekst, håndskrift, papir, bok&#10;&#10;KI-generert innhold kan være feil."/>
+                    <pic:cNvPicPr/>
+                  </pic:nvPicPr>
+                  <pic:blipFill>
+                    <a:blip r:embed="rId9" cstate="print">
+                      <a:extLst>
+                        <a:ext uri="{28A0092B-C50C-407E-A947-70E740481C1C}">
+                          <a14:useLocalDpi xmlns:a14="http://schemas.microsoft.com/office/drawing/2010/main" val="0"/>
+                        </a:ext>
+                      </a:extLst>
+                    </a:blip>
+                    <a:stretch>
+                      <a:fillRect/>
+                    </a:stretch>
+                  </pic:blipFill>
+                  <pic:spPr>
+                    <a:xfrm>
+                      <a:off x="0" y="0"/>
+                      <a:ext cx="5760720" cy="6384290"/>
+                    </a:xfrm>
+                    <a:prstGeom prst="rect">
+                      <a:avLst/>
+                    </a:prstGeom>
+                  </pic:spPr>
+                </pic:pic>
+              </a:graphicData>
+            </a:graphic>
+          </wp:inline>
+        </w:drawing>
+      </w:r>
     </w:p>
     <w:p>
       <w:pPr>
@@ -354,7 +403,7 @@
                     <pic:cNvPicPr/>
                   </pic:nvPicPr>
                   <pic:blipFill>
-                    <a:blip r:embed="rId9">
+                    <a:blip r:embed="rId10">
                       <a:extLst>
                         <a:ext uri="{28A0092B-C50C-407E-A947-70E740481C1C}">
                           <a14:useLocalDpi xmlns:a14="http://schemas.microsoft.com/office/drawing/2010/main" val="0"/>
@@ -411,7 +460,7 @@
                     <pic:cNvPicPr/>
                   </pic:nvPicPr>
                   <pic:blipFill>
-                    <a:blip r:embed="rId10" cstate="print">
+                    <a:blip r:embed="rId11" cstate="print">
                       <a:extLst>
                         <a:ext uri="{28A0092B-C50C-407E-A947-70E740481C1C}">
                           <a14:useLocalDpi xmlns:a14="http://schemas.microsoft.com/office/drawing/2010/main" val="0"/>
@@ -426,6 +475,55 @@
                     <a:xfrm>
                       <a:off x="0" y="0"/>
                       <a:ext cx="5760720" cy="6772910"/>
+                    </a:xfrm>
+                    <a:prstGeom prst="rect">
+                      <a:avLst/>
+                    </a:prstGeom>
+                  </pic:spPr>
+                </pic:pic>
+              </a:graphicData>
+            </a:graphic>
+          </wp:inline>
+        </w:drawing>
+      </w:r>
+    </w:p>
+    <w:p>
+      <w:r>
+        <w:rPr>
+          <w:noProof/>
+        </w:rPr>
+        <w:lastRenderedPageBreak/>
+        <w:drawing>
+          <wp:inline distT="0" distB="0" distL="0" distR="0" wp14:anchorId="7949A8B4" wp14:editId="6EB93921">
+            <wp:extent cx="5760720" cy="6895465"/>
+            <wp:effectExtent l="0" t="0" r="0" b="635"/>
+            <wp:docPr id="152916235" name="Bilde 6"/>
+            <wp:cNvGraphicFramePr>
+              <a:graphicFrameLocks xmlns:a="http://schemas.openxmlformats.org/drawingml/2006/main" noChangeAspect="1"/>
+            </wp:cNvGraphicFramePr>
+            <a:graphic xmlns:a="http://schemas.openxmlformats.org/drawingml/2006/main">
+              <a:graphicData uri="http://schemas.openxmlformats.org/drawingml/2006/picture">
+                <pic:pic xmlns:pic="http://schemas.openxmlformats.org/drawingml/2006/picture">
+                  <pic:nvPicPr>
+                    <pic:cNvPr id="152916235" name="Bilde 152916235"/>
+                    <pic:cNvPicPr/>
+                  </pic:nvPicPr>
+                  <pic:blipFill>
+                    <a:blip r:embed="rId12" cstate="print">
+                      <a:extLst>
+                        <a:ext uri="{28A0092B-C50C-407E-A947-70E740481C1C}">
+                          <a14:useLocalDpi xmlns:a14="http://schemas.microsoft.com/office/drawing/2010/main" val="0"/>
+                        </a:ext>
+                      </a:extLst>
+                    </a:blip>
+                    <a:stretch>
+                      <a:fillRect/>
+                    </a:stretch>
+                  </pic:blipFill>
+                  <pic:spPr>
+                    <a:xfrm>
+                      <a:off x="0" y="0"/>
+                      <a:ext cx="5760720" cy="6895465"/>
                     </a:xfrm>
                     <a:prstGeom prst="rect">
                       <a:avLst/>
@@ -715,7 +813,6 @@
         </w:rPr>
       </w:pPr>
       <w:r>
-        <w:lastRenderedPageBreak/>
         <w:t xml:space="preserve">|c| = </w:t>
       </w:r>
       <w:proofErr w:type="gramStart"/>
@@ -1340,15 +1437,30 @@
         </w:rPr>
         <w:t>1b</w:t>
       </w:r>
+      <w:r>
+        <w:rPr>
+          <w:bCs/>
+        </w:rPr>
+        <w:t xml:space="preserve"> (II)</w:t>
+      </w:r>
     </w:p>
     <w:p>
       <w:pPr>
         <w:pStyle w:val="Listeavsnitt"/>
-        <w:ind w:left="1430"/>
+        <w:numPr>
+          <w:ilvl w:val="0"/>
+          <w:numId w:val="1"/>
+        </w:numPr>
         <w:rPr>
           <w:bCs/>
         </w:rPr>
       </w:pPr>
+      <w:r>
+        <w:rPr>
+          <w:bCs/>
+        </w:rPr>
+        <w:t>2c</w:t>
+      </w:r>
     </w:p>
     <w:sectPr>
       <w:pgSz w:w="11906" w:h="16838"/>

</xml_diff>